<commit_message>
16/02 modificacion del horario
</commit_message>
<xml_diff>
--- a/Calendario_semanal.docx
+++ b/Calendario_semanal.docx
@@ -201,21 +201,64 @@
             <w:tcW w:w="1276" w:type="dxa"/>
           </w:tcPr>
           <w:p>
+            <w:proofErr w:type="spellStart"/>
+            <w:proofErr w:type="gramStart"/>
+            <w:r>
+              <w:t>R.medic</w:t>
+            </w:r>
+            <w:proofErr w:type="spellEnd"/>
+            <w:proofErr w:type="gramEnd"/>
+            <w:r>
+              <w:t>.</w:t>
+            </w:r>
+          </w:p>
+          <w:p/>
+        </w:tc>
+        <w:tc>
+          <w:tcPr>
+            <w:tcW w:w="1559" w:type="dxa"/>
+          </w:tcPr>
+          <w:p/>
+        </w:tc>
+        <w:tc>
+          <w:tcPr>
+            <w:tcW w:w="1559" w:type="dxa"/>
+          </w:tcPr>
+          <w:p>
+            <w:pPr>
+              <w:rPr>
+                <w:b/>
+                <w:bCs/>
+              </w:rPr>
+            </w:pPr>
+            <w:r>
+              <w:rPr>
+                <w:b/>
+                <w:bCs/>
+              </w:rPr>
+              <w:t>CAMA</w:t>
+            </w:r>
+          </w:p>
+        </w:tc>
+        <w:tc>
+          <w:tcPr>
+            <w:tcW w:w="1985" w:type="dxa"/>
+          </w:tcPr>
+          <w:p/>
+        </w:tc>
+        <w:tc>
+          <w:tcPr>
+            <w:tcW w:w="1701" w:type="dxa"/>
+          </w:tcPr>
+          <w:p>
             <w:r>
               <w:t>TRABAJO</w:t>
             </w:r>
           </w:p>
-          <w:p/>
-        </w:tc>
-        <w:tc>
-          <w:tcPr>
-            <w:tcW w:w="1559" w:type="dxa"/>
-          </w:tcPr>
-          <w:p/>
-        </w:tc>
-        <w:tc>
-          <w:tcPr>
-            <w:tcW w:w="1559" w:type="dxa"/>
+        </w:tc>
+        <w:tc>
+          <w:tcPr>
+            <w:tcW w:w="1842" w:type="dxa"/>
           </w:tcPr>
           <w:p>
             <w:r>
@@ -223,15 +266,1057 @@
             </w:r>
           </w:p>
         </w:tc>
-        <w:tc>
-          <w:tcPr>
-            <w:tcW w:w="1985" w:type="dxa"/>
-          </w:tcPr>
-          <w:p/>
-        </w:tc>
-        <w:tc>
-          <w:tcPr>
-            <w:tcW w:w="1701" w:type="dxa"/>
+      </w:tr>
+      <w:tr>
+        <w:tc>
+          <w:tcPr>
+            <w:tcW w:w="846" w:type="dxa"/>
+            <w:shd w:val="clear" w:color="auto" w:fill="E7E6E6" w:themeFill="background2"/>
+          </w:tcPr>
+          <w:p>
+            <w:r>
+              <w:t>8:00</w:t>
+            </w:r>
+          </w:p>
+        </w:tc>
+        <w:tc>
+          <w:tcPr>
+            <w:tcW w:w="1276" w:type="dxa"/>
+          </w:tcPr>
+          <w:p>
+            <w:proofErr w:type="spellStart"/>
+            <w:proofErr w:type="gramStart"/>
+            <w:r>
+              <w:t>R.medic</w:t>
+            </w:r>
+            <w:proofErr w:type="spellEnd"/>
+            <w:proofErr w:type="gramEnd"/>
+            <w:r>
+              <w:t>.</w:t>
+            </w:r>
+          </w:p>
+          <w:p/>
+        </w:tc>
+        <w:tc>
+          <w:tcPr>
+            <w:tcW w:w="1559" w:type="dxa"/>
+            <w:shd w:val="clear" w:color="auto" w:fill="D9E2F3" w:themeFill="accent1" w:themeFillTint="33"/>
+          </w:tcPr>
+          <w:p>
+            <w:r>
+              <w:t>INFORMATICA</w:t>
+            </w:r>
+          </w:p>
+          <w:p>
+            <w:r>
+              <w:t>10118</w:t>
+            </w:r>
+          </w:p>
+        </w:tc>
+        <w:tc>
+          <w:tcPr>
+            <w:tcW w:w="1559" w:type="dxa"/>
+          </w:tcPr>
+          <w:p>
+            <w:pPr>
+              <w:rPr>
+                <w:b/>
+                <w:bCs/>
+              </w:rPr>
+            </w:pPr>
+            <w:r>
+              <w:rPr>
+                <w:b/>
+                <w:bCs/>
+              </w:rPr>
+              <w:t>CAMA</w:t>
+            </w:r>
+          </w:p>
+        </w:tc>
+        <w:tc>
+          <w:tcPr>
+            <w:tcW w:w="1985" w:type="dxa"/>
+            <w:shd w:val="clear" w:color="auto" w:fill="D9E2F3" w:themeFill="accent1" w:themeFillTint="33"/>
+          </w:tcPr>
+          <w:p>
+            <w:r>
+              <w:t>INFORMATICA</w:t>
+            </w:r>
+          </w:p>
+          <w:p>
+            <w:r>
+              <w:t>10118</w:t>
+            </w:r>
+          </w:p>
+        </w:tc>
+        <w:tc>
+          <w:tcPr>
+            <w:tcW w:w="1701" w:type="dxa"/>
+          </w:tcPr>
+          <w:p>
+            <w:r>
+              <w:t>INGLES ACADEMIA</w:t>
+            </w:r>
+          </w:p>
+        </w:tc>
+        <w:tc>
+          <w:tcPr>
+            <w:tcW w:w="1842" w:type="dxa"/>
+          </w:tcPr>
+          <w:p>
+            <w:r>
+              <w:t>INGLES ACADEMIA</w:t>
+            </w:r>
+          </w:p>
+        </w:tc>
+      </w:tr>
+      <w:tr>
+        <w:tc>
+          <w:tcPr>
+            <w:tcW w:w="846" w:type="dxa"/>
+            <w:shd w:val="clear" w:color="auto" w:fill="E7E6E6" w:themeFill="background2"/>
+          </w:tcPr>
+          <w:p>
+            <w:r>
+              <w:t>9:00</w:t>
+            </w:r>
+          </w:p>
+        </w:tc>
+        <w:tc>
+          <w:tcPr>
+            <w:tcW w:w="1276" w:type="dxa"/>
+          </w:tcPr>
+          <w:p>
+            <w:proofErr w:type="spellStart"/>
+            <w:proofErr w:type="gramStart"/>
+            <w:r>
+              <w:t>R.medic</w:t>
+            </w:r>
+            <w:proofErr w:type="spellEnd"/>
+            <w:proofErr w:type="gramEnd"/>
+            <w:r>
+              <w:t>.</w:t>
+            </w:r>
+          </w:p>
+          <w:p/>
+        </w:tc>
+        <w:tc>
+          <w:tcPr>
+            <w:tcW w:w="1559" w:type="dxa"/>
+            <w:shd w:val="clear" w:color="auto" w:fill="D9E2F3" w:themeFill="accent1" w:themeFillTint="33"/>
+          </w:tcPr>
+          <w:p>
+            <w:r>
+              <w:t>INFORMATICA</w:t>
+            </w:r>
+          </w:p>
+          <w:p>
+            <w:r>
+              <w:t>10118</w:t>
+            </w:r>
+          </w:p>
+        </w:tc>
+        <w:tc>
+          <w:tcPr>
+            <w:tcW w:w="1559" w:type="dxa"/>
+          </w:tcPr>
+          <w:p>
+            <w:pPr>
+              <w:rPr>
+                <w:b/>
+                <w:bCs/>
+              </w:rPr>
+            </w:pPr>
+            <w:r>
+              <w:rPr>
+                <w:b/>
+                <w:bCs/>
+              </w:rPr>
+              <w:t>CAMA</w:t>
+            </w:r>
+          </w:p>
+        </w:tc>
+        <w:tc>
+          <w:tcPr>
+            <w:tcW w:w="1985" w:type="dxa"/>
+            <w:shd w:val="clear" w:color="auto" w:fill="D9E2F3" w:themeFill="accent1" w:themeFillTint="33"/>
+          </w:tcPr>
+          <w:p>
+            <w:r>
+              <w:t>INFORMATICA</w:t>
+            </w:r>
+          </w:p>
+          <w:p>
+            <w:r>
+              <w:t>10118</w:t>
+            </w:r>
+          </w:p>
+        </w:tc>
+        <w:tc>
+          <w:tcPr>
+            <w:tcW w:w="1701" w:type="dxa"/>
+          </w:tcPr>
+          <w:p/>
+        </w:tc>
+        <w:tc>
+          <w:tcPr>
+            <w:tcW w:w="1842" w:type="dxa"/>
+          </w:tcPr>
+          <w:p>
+            <w:r>
+              <w:t>INGLES ACADEMIA</w:t>
+            </w:r>
+          </w:p>
+        </w:tc>
+      </w:tr>
+      <w:tr>
+        <w:tc>
+          <w:tcPr>
+            <w:tcW w:w="846" w:type="dxa"/>
+            <w:shd w:val="clear" w:color="auto" w:fill="E7E6E6" w:themeFill="background2"/>
+          </w:tcPr>
+          <w:p>
+            <w:r>
+              <w:t>10:00</w:t>
+            </w:r>
+          </w:p>
+        </w:tc>
+        <w:tc>
+          <w:tcPr>
+            <w:tcW w:w="1276" w:type="dxa"/>
+          </w:tcPr>
+          <w:p>
+            <w:proofErr w:type="spellStart"/>
+            <w:proofErr w:type="gramStart"/>
+            <w:r>
+              <w:t>R.medic</w:t>
+            </w:r>
+            <w:proofErr w:type="spellEnd"/>
+            <w:proofErr w:type="gramEnd"/>
+            <w:r>
+              <w:t>.</w:t>
+            </w:r>
+          </w:p>
+          <w:p/>
+        </w:tc>
+        <w:tc>
+          <w:tcPr>
+            <w:tcW w:w="1559" w:type="dxa"/>
+          </w:tcPr>
+          <w:p>
+            <w:r>
+              <w:t>ESTUDIAR CAL DIFERENCIAL</w:t>
+            </w:r>
+          </w:p>
+        </w:tc>
+        <w:tc>
+          <w:tcPr>
+            <w:tcW w:w="1559" w:type="dxa"/>
+          </w:tcPr>
+          <w:p>
+            <w:pPr>
+              <w:rPr>
+                <w:b/>
+                <w:bCs/>
+              </w:rPr>
+            </w:pPr>
+            <w:r>
+              <w:rPr>
+                <w:b/>
+                <w:bCs/>
+              </w:rPr>
+              <w:t>CAMA</w:t>
+            </w:r>
+          </w:p>
+        </w:tc>
+        <w:tc>
+          <w:tcPr>
+            <w:tcW w:w="1985" w:type="dxa"/>
+          </w:tcPr>
+          <w:p>
+            <w:r>
+              <w:t>ESTUDIAR CAL DIFERENCIAL</w:t>
+            </w:r>
+          </w:p>
+        </w:tc>
+        <w:tc>
+          <w:tcPr>
+            <w:tcW w:w="1701" w:type="dxa"/>
+            <w:shd w:val="clear" w:color="auto" w:fill="D9E2F3" w:themeFill="accent1" w:themeFillTint="33"/>
+          </w:tcPr>
+          <w:p>
+            <w:r>
+              <w:t>INFORMATICA</w:t>
+            </w:r>
+          </w:p>
+          <w:p>
+            <w:r>
+              <w:t>20339</w:t>
+            </w:r>
+          </w:p>
+        </w:tc>
+        <w:tc>
+          <w:tcPr>
+            <w:tcW w:w="1842" w:type="dxa"/>
+            <w:shd w:val="clear" w:color="auto" w:fill="auto"/>
+          </w:tcPr>
+          <w:p>
+            <w:r>
+              <w:t>INGLES ACADEMIA</w:t>
+            </w:r>
+          </w:p>
+        </w:tc>
+      </w:tr>
+      <w:tr>
+        <w:tc>
+          <w:tcPr>
+            <w:tcW w:w="846" w:type="dxa"/>
+            <w:shd w:val="clear" w:color="auto" w:fill="E7E6E6" w:themeFill="background2"/>
+          </w:tcPr>
+          <w:p>
+            <w:r>
+              <w:t>11:00</w:t>
+            </w:r>
+          </w:p>
+        </w:tc>
+        <w:tc>
+          <w:tcPr>
+            <w:tcW w:w="1276" w:type="dxa"/>
+          </w:tcPr>
+          <w:p>
+            <w:proofErr w:type="spellStart"/>
+            <w:proofErr w:type="gramStart"/>
+            <w:r>
+              <w:t>R.medic</w:t>
+            </w:r>
+            <w:proofErr w:type="spellEnd"/>
+            <w:proofErr w:type="gramEnd"/>
+            <w:r>
+              <w:t>.</w:t>
+            </w:r>
+          </w:p>
+          <w:p/>
+        </w:tc>
+        <w:tc>
+          <w:tcPr>
+            <w:tcW w:w="1559" w:type="dxa"/>
+          </w:tcPr>
+          <w:p>
+            <w:r>
+              <w:t>ESTUDIAR CAL DIFERENCIAL</w:t>
+            </w:r>
+          </w:p>
+        </w:tc>
+        <w:tc>
+          <w:tcPr>
+            <w:tcW w:w="1559" w:type="dxa"/>
+          </w:tcPr>
+          <w:p>
+            <w:pPr>
+              <w:rPr>
+                <w:b/>
+                <w:bCs/>
+              </w:rPr>
+            </w:pPr>
+            <w:r>
+              <w:rPr>
+                <w:b/>
+                <w:bCs/>
+              </w:rPr>
+              <w:t>CAMA</w:t>
+            </w:r>
+          </w:p>
+        </w:tc>
+        <w:tc>
+          <w:tcPr>
+            <w:tcW w:w="1985" w:type="dxa"/>
+          </w:tcPr>
+          <w:p>
+            <w:r>
+              <w:t>ESTUDIAR CAL DIFERENCIAL</w:t>
+            </w:r>
+          </w:p>
+        </w:tc>
+        <w:tc>
+          <w:tcPr>
+            <w:tcW w:w="1701" w:type="dxa"/>
+            <w:shd w:val="clear" w:color="auto" w:fill="D9E2F3" w:themeFill="accent1" w:themeFillTint="33"/>
+          </w:tcPr>
+          <w:p>
+            <w:r>
+              <w:t>INFORMATICA</w:t>
+            </w:r>
+          </w:p>
+          <w:p>
+            <w:r>
+              <w:t>20339</w:t>
+            </w:r>
+          </w:p>
+        </w:tc>
+        <w:tc>
+          <w:tcPr>
+            <w:tcW w:w="1842" w:type="dxa"/>
+            <w:shd w:val="clear" w:color="auto" w:fill="auto"/>
+          </w:tcPr>
+          <w:p>
+            <w:r>
+              <w:t>INGLES ACADEMIA</w:t>
+            </w:r>
+          </w:p>
+        </w:tc>
+      </w:tr>
+      <w:tr>
+        <w:tc>
+          <w:tcPr>
+            <w:tcW w:w="846" w:type="dxa"/>
+            <w:shd w:val="clear" w:color="auto" w:fill="E7E6E6" w:themeFill="background2"/>
+          </w:tcPr>
+          <w:p>
+            <w:r>
+              <w:t>12:00</w:t>
+            </w:r>
+          </w:p>
+        </w:tc>
+        <w:tc>
+          <w:tcPr>
+            <w:tcW w:w="1276" w:type="dxa"/>
+          </w:tcPr>
+          <w:p>
+            <w:proofErr w:type="spellStart"/>
+            <w:proofErr w:type="gramStart"/>
+            <w:r>
+              <w:t>R.medic</w:t>
+            </w:r>
+            <w:proofErr w:type="spellEnd"/>
+            <w:proofErr w:type="gramEnd"/>
+            <w:r>
+              <w:t>.</w:t>
+            </w:r>
+          </w:p>
+          <w:p/>
+        </w:tc>
+        <w:tc>
+          <w:tcPr>
+            <w:tcW w:w="1559" w:type="dxa"/>
+            <w:shd w:val="clear" w:color="auto" w:fill="E2EFD9" w:themeFill="accent6" w:themeFillTint="33"/>
+          </w:tcPr>
+          <w:p>
+            <w:r>
+              <w:t>INGLES</w:t>
+            </w:r>
+          </w:p>
+          <w:p>
+            <w:r>
+              <w:t>INGENIA</w:t>
+            </w:r>
+          </w:p>
+        </w:tc>
+        <w:tc>
+          <w:tcPr>
+            <w:tcW w:w="1559" w:type="dxa"/>
+          </w:tcPr>
+          <w:p>
+            <w:pPr>
+              <w:rPr>
+                <w:b/>
+                <w:bCs/>
+              </w:rPr>
+            </w:pPr>
+            <w:r>
+              <w:rPr>
+                <w:b/>
+                <w:bCs/>
+              </w:rPr>
+              <w:t>CAMA</w:t>
+            </w:r>
+          </w:p>
+        </w:tc>
+        <w:tc>
+          <w:tcPr>
+            <w:tcW w:w="1985" w:type="dxa"/>
+            <w:shd w:val="clear" w:color="auto" w:fill="E2EFD9" w:themeFill="accent6" w:themeFillTint="33"/>
+          </w:tcPr>
+          <w:p>
+            <w:r>
+              <w:t>INGLES</w:t>
+            </w:r>
+          </w:p>
+          <w:p>
+            <w:r>
+              <w:t>INGENIA</w:t>
+            </w:r>
+          </w:p>
+        </w:tc>
+        <w:tc>
+          <w:tcPr>
+            <w:tcW w:w="1701" w:type="dxa"/>
+            <w:shd w:val="clear" w:color="auto" w:fill="D9E2F3" w:themeFill="accent1" w:themeFillTint="33"/>
+          </w:tcPr>
+          <w:p>
+            <w:r>
+              <w:t>INFORMATICA</w:t>
+            </w:r>
+          </w:p>
+          <w:p>
+            <w:r>
+              <w:t>20339</w:t>
+            </w:r>
+          </w:p>
+        </w:tc>
+        <w:tc>
+          <w:tcPr>
+            <w:tcW w:w="1842" w:type="dxa"/>
+            <w:shd w:val="clear" w:color="auto" w:fill="auto"/>
+          </w:tcPr>
+          <w:p/>
+        </w:tc>
+      </w:tr>
+      <w:tr>
+        <w:tc>
+          <w:tcPr>
+            <w:tcW w:w="846" w:type="dxa"/>
+            <w:shd w:val="clear" w:color="auto" w:fill="E7E6E6" w:themeFill="background2"/>
+          </w:tcPr>
+          <w:p>
+            <w:r>
+              <w:t>1</w:t>
+            </w:r>
+            <w:r>
+              <w:t>3</w:t>
+            </w:r>
+            <w:r>
+              <w:t>:00</w:t>
+            </w:r>
+            <w:r>
+              <w:t xml:space="preserve"> (1:00)</w:t>
+            </w:r>
+          </w:p>
+        </w:tc>
+        <w:tc>
+          <w:tcPr>
+            <w:tcW w:w="1276" w:type="dxa"/>
+          </w:tcPr>
+          <w:p/>
+        </w:tc>
+        <w:tc>
+          <w:tcPr>
+            <w:tcW w:w="1559" w:type="dxa"/>
+            <w:shd w:val="clear" w:color="auto" w:fill="E2EFD9" w:themeFill="accent6" w:themeFillTint="33"/>
+          </w:tcPr>
+          <w:p>
+            <w:r>
+              <w:t>INGLES</w:t>
+            </w:r>
+          </w:p>
+          <w:p>
+            <w:r>
+              <w:t>INGENIA</w:t>
+            </w:r>
+          </w:p>
+        </w:tc>
+        <w:tc>
+          <w:tcPr>
+            <w:tcW w:w="1559" w:type="dxa"/>
+          </w:tcPr>
+          <w:p/>
+        </w:tc>
+        <w:tc>
+          <w:tcPr>
+            <w:tcW w:w="1985" w:type="dxa"/>
+            <w:shd w:val="clear" w:color="auto" w:fill="E2EFD9" w:themeFill="accent6" w:themeFillTint="33"/>
+          </w:tcPr>
+          <w:p>
+            <w:r>
+              <w:t xml:space="preserve">INGLES </w:t>
+            </w:r>
+          </w:p>
+          <w:p>
+            <w:r>
+              <w:t>INGENIA</w:t>
+            </w:r>
+          </w:p>
+        </w:tc>
+        <w:tc>
+          <w:tcPr>
+            <w:tcW w:w="1701" w:type="dxa"/>
+          </w:tcPr>
+          <w:p/>
+        </w:tc>
+        <w:tc>
+          <w:tcPr>
+            <w:tcW w:w="1842" w:type="dxa"/>
+          </w:tcPr>
+          <w:p>
+            <w:r>
+              <w:t>ESTUDIAR INFORMATICA</w:t>
+            </w:r>
+          </w:p>
+        </w:tc>
+      </w:tr>
+      <w:tr>
+        <w:tc>
+          <w:tcPr>
+            <w:tcW w:w="846" w:type="dxa"/>
+            <w:shd w:val="clear" w:color="auto" w:fill="E7E6E6" w:themeFill="background2"/>
+          </w:tcPr>
+          <w:p>
+            <w:r>
+              <w:t>1</w:t>
+            </w:r>
+            <w:r>
+              <w:t>4</w:t>
+            </w:r>
+            <w:r>
+              <w:t>:00</w:t>
+            </w:r>
+            <w:r>
+              <w:t xml:space="preserve"> (2:00)</w:t>
+            </w:r>
+          </w:p>
+        </w:tc>
+        <w:tc>
+          <w:tcPr>
+            <w:tcW w:w="1276" w:type="dxa"/>
+            <w:shd w:val="clear" w:color="auto" w:fill="F7CAAC" w:themeFill="accent2" w:themeFillTint="66"/>
+          </w:tcPr>
+          <w:p>
+            <w:r>
+              <w:t>INTRODUC. ELECT</w:t>
+            </w:r>
+          </w:p>
+          <w:p>
+            <w:r>
+              <w:t>10110</w:t>
+            </w:r>
+          </w:p>
+        </w:tc>
+        <w:tc>
+          <w:tcPr>
+            <w:tcW w:w="1559" w:type="dxa"/>
+          </w:tcPr>
+          <w:p>
+            <w:r>
+              <w:t>ESTUDIAR ALGEBRA LINEAL</w:t>
+            </w:r>
+          </w:p>
+        </w:tc>
+        <w:tc>
+          <w:tcPr>
+            <w:tcW w:w="1559" w:type="dxa"/>
+            <w:shd w:val="clear" w:color="auto" w:fill="FFD966" w:themeFill="accent4" w:themeFillTint="99"/>
+          </w:tcPr>
+          <w:p>
+            <w:r>
+              <w:t>ALGEBRA LINEAL</w:t>
+            </w:r>
+          </w:p>
+          <w:p>
+            <w:r>
+              <w:t>10110</w:t>
+            </w:r>
+          </w:p>
+        </w:tc>
+        <w:tc>
+          <w:tcPr>
+            <w:tcW w:w="1985" w:type="dxa"/>
+          </w:tcPr>
+          <w:p>
+            <w:r>
+              <w:t>ESTUDIAR ALGEBRA LINEAL</w:t>
+            </w:r>
+          </w:p>
+        </w:tc>
+        <w:tc>
+          <w:tcPr>
+            <w:tcW w:w="1701" w:type="dxa"/>
+            <w:shd w:val="clear" w:color="auto" w:fill="FFD966" w:themeFill="accent4" w:themeFillTint="99"/>
+          </w:tcPr>
+          <w:p>
+            <w:r>
+              <w:t>ALGE LINEAL</w:t>
+            </w:r>
+          </w:p>
+          <w:p>
+            <w:r>
+              <w:t>10110</w:t>
+            </w:r>
+          </w:p>
+        </w:tc>
+        <w:tc>
+          <w:tcPr>
+            <w:tcW w:w="1842" w:type="dxa"/>
+            <w:shd w:val="clear" w:color="auto" w:fill="auto"/>
+          </w:tcPr>
+          <w:p>
+            <w:r>
+              <w:t>ESTUDIAR INFORMATICA</w:t>
+            </w:r>
+          </w:p>
+        </w:tc>
+      </w:tr>
+      <w:tr>
+        <w:tc>
+          <w:tcPr>
+            <w:tcW w:w="846" w:type="dxa"/>
+            <w:shd w:val="clear" w:color="auto" w:fill="E7E6E6" w:themeFill="background2"/>
+          </w:tcPr>
+          <w:p>
+            <w:r>
+              <w:t>1</w:t>
+            </w:r>
+            <w:r>
+              <w:t>5</w:t>
+            </w:r>
+            <w:r>
+              <w:t>:00</w:t>
+            </w:r>
+            <w:r>
+              <w:t xml:space="preserve"> (3:00)</w:t>
+            </w:r>
+          </w:p>
+        </w:tc>
+        <w:tc>
+          <w:tcPr>
+            <w:tcW w:w="1276" w:type="dxa"/>
+            <w:shd w:val="clear" w:color="auto" w:fill="F7CAAC" w:themeFill="accent2" w:themeFillTint="66"/>
+          </w:tcPr>
+          <w:p>
+            <w:r>
+              <w:t>INTRODUC. ELECT</w:t>
+            </w:r>
+          </w:p>
+          <w:p>
+            <w:r>
+              <w:t>10110</w:t>
+            </w:r>
+          </w:p>
+        </w:tc>
+        <w:tc>
+          <w:tcPr>
+            <w:tcW w:w="1559" w:type="dxa"/>
+          </w:tcPr>
+          <w:p>
+            <w:r>
+              <w:t>ESTUDIAR ALGEBRA LINEAL</w:t>
+            </w:r>
+          </w:p>
+        </w:tc>
+        <w:tc>
+          <w:tcPr>
+            <w:tcW w:w="1559" w:type="dxa"/>
+            <w:shd w:val="clear" w:color="auto" w:fill="FFD966" w:themeFill="accent4" w:themeFillTint="99"/>
+          </w:tcPr>
+          <w:p>
+            <w:r>
+              <w:t>ALGEBRA LINEAL</w:t>
+            </w:r>
+          </w:p>
+          <w:p>
+            <w:r>
+              <w:t>10110</w:t>
+            </w:r>
+          </w:p>
+        </w:tc>
+        <w:tc>
+          <w:tcPr>
+            <w:tcW w:w="1985" w:type="dxa"/>
+          </w:tcPr>
+          <w:p>
+            <w:r>
+              <w:t>ESTUDIAR ALGEBRA LINEAL</w:t>
+            </w:r>
+          </w:p>
+        </w:tc>
+        <w:tc>
+          <w:tcPr>
+            <w:tcW w:w="1701" w:type="dxa"/>
+            <w:shd w:val="clear" w:color="auto" w:fill="FFD966" w:themeFill="accent4" w:themeFillTint="99"/>
+          </w:tcPr>
+          <w:p>
+            <w:r>
+              <w:t>ALGEBRA LINEAL</w:t>
+            </w:r>
+          </w:p>
+          <w:p>
+            <w:r>
+              <w:t>10110</w:t>
+            </w:r>
+          </w:p>
+        </w:tc>
+        <w:tc>
+          <w:tcPr>
+            <w:tcW w:w="1842" w:type="dxa"/>
+            <w:shd w:val="clear" w:color="auto" w:fill="auto"/>
+          </w:tcPr>
+          <w:p>
+            <w:r>
+              <w:t>ALGEBRA LINEAL</w:t>
+            </w:r>
+          </w:p>
+        </w:tc>
+      </w:tr>
+      <w:tr>
+        <w:tc>
+          <w:tcPr>
+            <w:tcW w:w="846" w:type="dxa"/>
+            <w:shd w:val="clear" w:color="auto" w:fill="E7E6E6" w:themeFill="background2"/>
+          </w:tcPr>
+          <w:p>
+            <w:r>
+              <w:t>1</w:t>
+            </w:r>
+            <w:r>
+              <w:t>6</w:t>
+            </w:r>
+            <w:r>
+              <w:t>:00</w:t>
+            </w:r>
+            <w:r>
+              <w:t xml:space="preserve"> (4:00)</w:t>
+            </w:r>
+          </w:p>
+        </w:tc>
+        <w:tc>
+          <w:tcPr>
+            <w:tcW w:w="1276" w:type="dxa"/>
+          </w:tcPr>
+          <w:p/>
+        </w:tc>
+        <w:tc>
+          <w:tcPr>
+            <w:tcW w:w="1559" w:type="dxa"/>
+            <w:shd w:val="clear" w:color="auto" w:fill="FF6969"/>
+          </w:tcPr>
+          <w:p>
+            <w:r>
+              <w:t>CAL. DIFERENCIAL</w:t>
+            </w:r>
+          </w:p>
+          <w:p>
+            <w:r>
+              <w:t>19211</w:t>
+            </w:r>
+          </w:p>
+        </w:tc>
+        <w:tc>
+          <w:tcPr>
+            <w:tcW w:w="1559" w:type="dxa"/>
+          </w:tcPr>
+          <w:p/>
+        </w:tc>
+        <w:tc>
+          <w:tcPr>
+            <w:tcW w:w="1985" w:type="dxa"/>
+            <w:shd w:val="clear" w:color="auto" w:fill="FF6969"/>
+          </w:tcPr>
+          <w:p>
+            <w:r>
+              <w:t>CAL. DIFERENCIAL</w:t>
+            </w:r>
+          </w:p>
+          <w:p>
+            <w:r>
+              <w:t>19211</w:t>
+            </w:r>
+          </w:p>
+        </w:tc>
+        <w:tc>
+          <w:tcPr>
+            <w:tcW w:w="1701" w:type="dxa"/>
+          </w:tcPr>
+          <w:p/>
+        </w:tc>
+        <w:tc>
+          <w:tcPr>
+            <w:tcW w:w="1842" w:type="dxa"/>
+          </w:tcPr>
+          <w:p>
+            <w:r>
+              <w:t>ALEGRA LINEAL</w:t>
+            </w:r>
+          </w:p>
+        </w:tc>
+      </w:tr>
+      <w:tr>
+        <w:tc>
+          <w:tcPr>
+            <w:tcW w:w="846" w:type="dxa"/>
+            <w:shd w:val="clear" w:color="auto" w:fill="E7E6E6" w:themeFill="background2"/>
+          </w:tcPr>
+          <w:p>
+            <w:r>
+              <w:t>1</w:t>
+            </w:r>
+            <w:r>
+              <w:t>7</w:t>
+            </w:r>
+            <w:r>
+              <w:t>:00</w:t>
+            </w:r>
+            <w:r>
+              <w:t xml:space="preserve"> (5:00)</w:t>
+            </w:r>
+          </w:p>
+        </w:tc>
+        <w:tc>
+          <w:tcPr>
+            <w:tcW w:w="1276" w:type="dxa"/>
+          </w:tcPr>
+          <w:p/>
+        </w:tc>
+        <w:tc>
+          <w:tcPr>
+            <w:tcW w:w="1559" w:type="dxa"/>
+            <w:shd w:val="clear" w:color="auto" w:fill="FF6969"/>
+          </w:tcPr>
+          <w:p>
+            <w:r>
+              <w:t>CAL. DIFERENCIAL</w:t>
+            </w:r>
+          </w:p>
+          <w:p>
+            <w:r>
+              <w:t>19211</w:t>
+            </w:r>
+          </w:p>
+        </w:tc>
+        <w:tc>
+          <w:tcPr>
+            <w:tcW w:w="1559" w:type="dxa"/>
+          </w:tcPr>
+          <w:p>
+            <w:pPr>
+              <w:rPr>
+                <w:b/>
+                <w:bCs/>
+              </w:rPr>
+            </w:pPr>
+            <w:r>
+              <w:rPr>
+                <w:b/>
+                <w:bCs/>
+              </w:rPr>
+              <w:t>CAMA</w:t>
+            </w:r>
+          </w:p>
+        </w:tc>
+        <w:tc>
+          <w:tcPr>
+            <w:tcW w:w="1985" w:type="dxa"/>
+            <w:shd w:val="clear" w:color="auto" w:fill="FF6969"/>
+          </w:tcPr>
+          <w:p>
+            <w:r>
+              <w:t>CAL. DIFERENCIAL</w:t>
+            </w:r>
+          </w:p>
+          <w:p>
+            <w:r>
+              <w:t>19211</w:t>
+            </w:r>
+          </w:p>
+        </w:tc>
+        <w:tc>
+          <w:tcPr>
+            <w:tcW w:w="1701" w:type="dxa"/>
+          </w:tcPr>
+          <w:p>
+            <w:proofErr w:type="spellStart"/>
+            <w:proofErr w:type="gramStart"/>
+            <w:r>
+              <w:t>R.medicam</w:t>
+            </w:r>
+            <w:proofErr w:type="spellEnd"/>
+            <w:proofErr w:type="gramEnd"/>
+            <w:r>
+              <w:t>.</w:t>
+            </w:r>
+          </w:p>
+        </w:tc>
+        <w:tc>
+          <w:tcPr>
+            <w:tcW w:w="1842" w:type="dxa"/>
+          </w:tcPr>
+          <w:p/>
+        </w:tc>
+      </w:tr>
+      <w:tr>
+        <w:tc>
+          <w:tcPr>
+            <w:tcW w:w="846" w:type="dxa"/>
+            <w:shd w:val="clear" w:color="auto" w:fill="E7E6E6" w:themeFill="background2"/>
+          </w:tcPr>
+          <w:p>
+            <w:r>
+              <w:t>1</w:t>
+            </w:r>
+            <w:r>
+              <w:t>8</w:t>
+            </w:r>
+            <w:r>
+              <w:t>:00</w:t>
+            </w:r>
+          </w:p>
+        </w:tc>
+        <w:tc>
+          <w:tcPr>
+            <w:tcW w:w="1276" w:type="dxa"/>
+          </w:tcPr>
+          <w:p/>
+        </w:tc>
+        <w:tc>
+          <w:tcPr>
+            <w:tcW w:w="1559" w:type="dxa"/>
+          </w:tcPr>
+          <w:p/>
+        </w:tc>
+        <w:tc>
+          <w:tcPr>
+            <w:tcW w:w="1559" w:type="dxa"/>
+          </w:tcPr>
+          <w:p>
+            <w:pPr>
+              <w:rPr>
+                <w:b/>
+                <w:bCs/>
+              </w:rPr>
+            </w:pPr>
+            <w:r>
+              <w:rPr>
+                <w:b/>
+                <w:bCs/>
+              </w:rPr>
+              <w:t>CAMA</w:t>
+            </w:r>
+          </w:p>
+        </w:tc>
+        <w:tc>
+          <w:tcPr>
+            <w:tcW w:w="1985" w:type="dxa"/>
+          </w:tcPr>
+          <w:p/>
+        </w:tc>
+        <w:tc>
+          <w:tcPr>
+            <w:tcW w:w="1701" w:type="dxa"/>
+          </w:tcPr>
+          <w:p>
+            <w:r>
+              <w:t xml:space="preserve">R. </w:t>
+            </w:r>
+            <w:proofErr w:type="spellStart"/>
+            <w:r>
+              <w:t>medicam</w:t>
+            </w:r>
+            <w:proofErr w:type="spellEnd"/>
+            <w:r>
+              <w:t>.</w:t>
+            </w:r>
+          </w:p>
+        </w:tc>
+        <w:tc>
+          <w:tcPr>
+            <w:tcW w:w="1842" w:type="dxa"/>
           </w:tcPr>
           <w:p>
             <w:r>
@@ -239,6 +1324,97 @@
             </w:r>
           </w:p>
         </w:tc>
+      </w:tr>
+      <w:tr>
+        <w:tc>
+          <w:tcPr>
+            <w:tcW w:w="846" w:type="dxa"/>
+            <w:shd w:val="clear" w:color="auto" w:fill="E7E6E6" w:themeFill="background2"/>
+          </w:tcPr>
+          <w:p>
+            <w:r>
+              <w:t>19</w:t>
+            </w:r>
+            <w:r>
+              <w:t>:00</w:t>
+            </w:r>
+          </w:p>
+        </w:tc>
+        <w:tc>
+          <w:tcPr>
+            <w:tcW w:w="1276" w:type="dxa"/>
+          </w:tcPr>
+          <w:p>
+            <w:r>
+              <w:t>ESTUDIAR CAL</w:t>
+            </w:r>
+            <w:r>
+              <w:t xml:space="preserve">. </w:t>
+            </w:r>
+            <w:r>
+              <w:t>DIFERENCIAL</w:t>
+            </w:r>
+          </w:p>
+        </w:tc>
+        <w:tc>
+          <w:tcPr>
+            <w:tcW w:w="1559" w:type="dxa"/>
+          </w:tcPr>
+          <w:p/>
+        </w:tc>
+        <w:tc>
+          <w:tcPr>
+            <w:tcW w:w="1559" w:type="dxa"/>
+          </w:tcPr>
+          <w:p>
+            <w:pPr>
+              <w:rPr>
+                <w:b/>
+                <w:bCs/>
+              </w:rPr>
+            </w:pPr>
+            <w:r>
+              <w:rPr>
+                <w:b/>
+                <w:bCs/>
+              </w:rPr>
+              <w:t>CAMA</w:t>
+            </w:r>
+          </w:p>
+        </w:tc>
+        <w:tc>
+          <w:tcPr>
+            <w:tcW w:w="1985" w:type="dxa"/>
+          </w:tcPr>
+          <w:p/>
+          <w:p>
+            <w:r>
+              <w:t xml:space="preserve">Estudiar </w:t>
+            </w:r>
+            <w:proofErr w:type="spellStart"/>
+            <w:r>
+              <w:t>informatica</w:t>
+            </w:r>
+            <w:proofErr w:type="spellEnd"/>
+          </w:p>
+        </w:tc>
+        <w:tc>
+          <w:tcPr>
+            <w:tcW w:w="1701" w:type="dxa"/>
+          </w:tcPr>
+          <w:p>
+            <w:proofErr w:type="spellStart"/>
+            <w:proofErr w:type="gramStart"/>
+            <w:r>
+              <w:t>R.medicam</w:t>
+            </w:r>
+            <w:proofErr w:type="spellEnd"/>
+            <w:proofErr w:type="gramEnd"/>
+            <w:r>
+              <w:t>.</w:t>
+            </w:r>
+          </w:p>
+        </w:tc>
         <w:tc>
           <w:tcPr>
             <w:tcW w:w="1842" w:type="dxa"/>
@@ -258,13 +1434,71 @@
           </w:tcPr>
           <w:p>
             <w:r>
-              <w:t>8:00</w:t>
-            </w:r>
-          </w:p>
-        </w:tc>
-        <w:tc>
-          <w:tcPr>
-            <w:tcW w:w="1276" w:type="dxa"/>
+              <w:t>20:00</w:t>
+            </w:r>
+          </w:p>
+        </w:tc>
+        <w:tc>
+          <w:tcPr>
+            <w:tcW w:w="1276" w:type="dxa"/>
+          </w:tcPr>
+          <w:p>
+            <w:r>
+              <w:t>ESTUDIAR INT</w:t>
+            </w:r>
+            <w:r>
+              <w:t>RO. ELECTRO</w:t>
+            </w:r>
+          </w:p>
+        </w:tc>
+        <w:tc>
+          <w:tcPr>
+            <w:tcW w:w="1559" w:type="dxa"/>
+          </w:tcPr>
+          <w:p>
+            <w:r>
+              <w:t>ESTUDIAR INFORMÁTICA</w:t>
+            </w:r>
+          </w:p>
+        </w:tc>
+        <w:tc>
+          <w:tcPr>
+            <w:tcW w:w="1559" w:type="dxa"/>
+          </w:tcPr>
+          <w:p>
+            <w:pPr>
+              <w:rPr>
+                <w:b/>
+                <w:bCs/>
+              </w:rPr>
+            </w:pPr>
+            <w:r>
+              <w:rPr>
+                <w:b/>
+                <w:bCs/>
+              </w:rPr>
+              <w:t>CAMA</w:t>
+            </w:r>
+          </w:p>
+        </w:tc>
+        <w:tc>
+          <w:tcPr>
+            <w:tcW w:w="1985" w:type="dxa"/>
+          </w:tcPr>
+          <w:p>
+            <w:r>
+              <w:t xml:space="preserve">Estudiar </w:t>
+            </w:r>
+            <w:proofErr w:type="spellStart"/>
+            <w:r>
+              <w:t>informatica</w:t>
+            </w:r>
+            <w:proofErr w:type="spellEnd"/>
+          </w:p>
+        </w:tc>
+        <w:tc>
+          <w:tcPr>
+            <w:tcW w:w="1701" w:type="dxa"/>
           </w:tcPr>
           <w:p>
             <w:r>
@@ -274,23 +1508,7 @@
         </w:tc>
         <w:tc>
           <w:tcPr>
-            <w:tcW w:w="1559" w:type="dxa"/>
-            <w:shd w:val="clear" w:color="auto" w:fill="D9E2F3" w:themeFill="accent1" w:themeFillTint="33"/>
-          </w:tcPr>
-          <w:p>
-            <w:r>
-              <w:t>INFORMATICA</w:t>
-            </w:r>
-          </w:p>
-          <w:p>
-            <w:r>
-              <w:t>10118</w:t>
-            </w:r>
-          </w:p>
-        </w:tc>
-        <w:tc>
-          <w:tcPr>
-            <w:tcW w:w="1559" w:type="dxa"/>
+            <w:tcW w:w="1842" w:type="dxa"/>
           </w:tcPr>
           <w:p>
             <w:r>
@@ -298,312 +1516,32 @@
             </w:r>
           </w:p>
         </w:tc>
-        <w:tc>
-          <w:tcPr>
-            <w:tcW w:w="1985" w:type="dxa"/>
-            <w:shd w:val="clear" w:color="auto" w:fill="D9E2F3" w:themeFill="accent1" w:themeFillTint="33"/>
-          </w:tcPr>
-          <w:p>
-            <w:r>
-              <w:t>INFORMATICA</w:t>
-            </w:r>
-          </w:p>
-          <w:p>
-            <w:r>
-              <w:t>10118</w:t>
-            </w:r>
-          </w:p>
-        </w:tc>
-        <w:tc>
-          <w:tcPr>
-            <w:tcW w:w="1701" w:type="dxa"/>
-          </w:tcPr>
-          <w:p>
-            <w:r>
-              <w:t>INGLES ACADEMIA</w:t>
-            </w:r>
-          </w:p>
-        </w:tc>
-        <w:tc>
-          <w:tcPr>
-            <w:tcW w:w="1842" w:type="dxa"/>
-          </w:tcPr>
-          <w:p>
-            <w:r>
-              <w:t>INGLES ACADEMIA</w:t>
-            </w:r>
-          </w:p>
-        </w:tc>
-      </w:tr>
-      <w:tr>
-        <w:tc>
-          <w:tcPr>
-            <w:tcW w:w="846" w:type="dxa"/>
-            <w:shd w:val="clear" w:color="auto" w:fill="E7E6E6" w:themeFill="background2"/>
-          </w:tcPr>
-          <w:p>
-            <w:r>
-              <w:t>9:00</w:t>
-            </w:r>
-          </w:p>
-        </w:tc>
-        <w:tc>
-          <w:tcPr>
-            <w:tcW w:w="1276" w:type="dxa"/>
-          </w:tcPr>
-          <w:p>
-            <w:r>
-              <w:t>INGLES ACADEMIA</w:t>
-            </w:r>
-          </w:p>
-        </w:tc>
-        <w:tc>
-          <w:tcPr>
-            <w:tcW w:w="1559" w:type="dxa"/>
-            <w:shd w:val="clear" w:color="auto" w:fill="D9E2F3" w:themeFill="accent1" w:themeFillTint="33"/>
-          </w:tcPr>
-          <w:p>
-            <w:r>
-              <w:t>INFORMATICA</w:t>
-            </w:r>
-          </w:p>
-          <w:p>
-            <w:r>
-              <w:t>10118</w:t>
-            </w:r>
-          </w:p>
-        </w:tc>
-        <w:tc>
-          <w:tcPr>
-            <w:tcW w:w="1559" w:type="dxa"/>
-          </w:tcPr>
-          <w:p>
-            <w:r>
-              <w:t>INGLES ACADEMIA</w:t>
-            </w:r>
-          </w:p>
-        </w:tc>
-        <w:tc>
-          <w:tcPr>
-            <w:tcW w:w="1985" w:type="dxa"/>
-            <w:shd w:val="clear" w:color="auto" w:fill="D9E2F3" w:themeFill="accent1" w:themeFillTint="33"/>
-          </w:tcPr>
-          <w:p>
-            <w:r>
-              <w:t>INFORMATICA</w:t>
-            </w:r>
-          </w:p>
-          <w:p>
-            <w:r>
-              <w:t>10118</w:t>
-            </w:r>
-          </w:p>
-        </w:tc>
-        <w:tc>
-          <w:tcPr>
-            <w:tcW w:w="1701" w:type="dxa"/>
-          </w:tcPr>
-          <w:p/>
-        </w:tc>
-        <w:tc>
-          <w:tcPr>
-            <w:tcW w:w="1842" w:type="dxa"/>
-          </w:tcPr>
-          <w:p>
-            <w:r>
-              <w:t>INGLES ACADEMIA</w:t>
-            </w:r>
-          </w:p>
-        </w:tc>
-      </w:tr>
-      <w:tr>
-        <w:tc>
-          <w:tcPr>
-            <w:tcW w:w="846" w:type="dxa"/>
-            <w:shd w:val="clear" w:color="auto" w:fill="E7E6E6" w:themeFill="background2"/>
-          </w:tcPr>
-          <w:p>
-            <w:r>
-              <w:t>10:00</w:t>
-            </w:r>
-          </w:p>
-        </w:tc>
-        <w:tc>
-          <w:tcPr>
-            <w:tcW w:w="1276" w:type="dxa"/>
-          </w:tcPr>
-          <w:p>
-            <w:r>
-              <w:t>INGLES ACADEMIA</w:t>
-            </w:r>
-          </w:p>
-        </w:tc>
-        <w:tc>
-          <w:tcPr>
-            <w:tcW w:w="1559" w:type="dxa"/>
-          </w:tcPr>
-          <w:p>
-            <w:r>
-              <w:t>ESTUDIAR CAL DIFERENCIAL</w:t>
-            </w:r>
-          </w:p>
-        </w:tc>
-        <w:tc>
-          <w:tcPr>
-            <w:tcW w:w="1559" w:type="dxa"/>
-          </w:tcPr>
-          <w:p>
-            <w:r>
-              <w:t>INGLES ACADEMIA</w:t>
-            </w:r>
-          </w:p>
-        </w:tc>
-        <w:tc>
-          <w:tcPr>
-            <w:tcW w:w="1985" w:type="dxa"/>
-          </w:tcPr>
-          <w:p>
-            <w:r>
-              <w:t>ESTUDIAR CAL DIFERENCIAL</w:t>
-            </w:r>
-          </w:p>
-        </w:tc>
-        <w:tc>
-          <w:tcPr>
-            <w:tcW w:w="1701" w:type="dxa"/>
-            <w:shd w:val="clear" w:color="auto" w:fill="D9E2F3" w:themeFill="accent1" w:themeFillTint="33"/>
-          </w:tcPr>
-          <w:p>
-            <w:r>
-              <w:t>INFORMATICA</w:t>
-            </w:r>
-          </w:p>
-          <w:p>
-            <w:r>
-              <w:t>20339</w:t>
-            </w:r>
-          </w:p>
-        </w:tc>
-        <w:tc>
-          <w:tcPr>
-            <w:tcW w:w="1842" w:type="dxa"/>
-            <w:shd w:val="clear" w:color="auto" w:fill="auto"/>
-          </w:tcPr>
-          <w:p>
-            <w:r>
-              <w:t>INGLES ACADEMIA</w:t>
-            </w:r>
-          </w:p>
-        </w:tc>
-      </w:tr>
-      <w:tr>
-        <w:tc>
-          <w:tcPr>
-            <w:tcW w:w="846" w:type="dxa"/>
-            <w:shd w:val="clear" w:color="auto" w:fill="E7E6E6" w:themeFill="background2"/>
-          </w:tcPr>
-          <w:p>
-            <w:r>
-              <w:t>11:00</w:t>
-            </w:r>
-          </w:p>
-        </w:tc>
-        <w:tc>
-          <w:tcPr>
-            <w:tcW w:w="1276" w:type="dxa"/>
-          </w:tcPr>
-          <w:p>
-            <w:r>
-              <w:t>INGLES ACADEMIA</w:t>
-            </w:r>
-          </w:p>
-        </w:tc>
-        <w:tc>
-          <w:tcPr>
-            <w:tcW w:w="1559" w:type="dxa"/>
-          </w:tcPr>
-          <w:p>
-            <w:r>
-              <w:t>ESTUDIAR CAL DIFERENCIAL</w:t>
-            </w:r>
-          </w:p>
-        </w:tc>
-        <w:tc>
-          <w:tcPr>
-            <w:tcW w:w="1559" w:type="dxa"/>
-          </w:tcPr>
-          <w:p/>
-        </w:tc>
-        <w:tc>
-          <w:tcPr>
-            <w:tcW w:w="1985" w:type="dxa"/>
-          </w:tcPr>
-          <w:p>
-            <w:r>
-              <w:t>ESTUDIAR CAL DIFERENCIAL</w:t>
-            </w:r>
-          </w:p>
-        </w:tc>
-        <w:tc>
-          <w:tcPr>
-            <w:tcW w:w="1701" w:type="dxa"/>
-            <w:shd w:val="clear" w:color="auto" w:fill="D9E2F3" w:themeFill="accent1" w:themeFillTint="33"/>
-          </w:tcPr>
-          <w:p>
-            <w:r>
-              <w:t>INFORMATICA</w:t>
-            </w:r>
-          </w:p>
-          <w:p>
-            <w:r>
-              <w:t>20339</w:t>
-            </w:r>
-          </w:p>
-        </w:tc>
-        <w:tc>
-          <w:tcPr>
-            <w:tcW w:w="1842" w:type="dxa"/>
-            <w:shd w:val="clear" w:color="auto" w:fill="auto"/>
-          </w:tcPr>
-          <w:p>
-            <w:r>
-              <w:t>INGLES ACADEMIA</w:t>
-            </w:r>
-          </w:p>
-        </w:tc>
-      </w:tr>
-      <w:tr>
-        <w:tc>
-          <w:tcPr>
-            <w:tcW w:w="846" w:type="dxa"/>
-            <w:shd w:val="clear" w:color="auto" w:fill="E7E6E6" w:themeFill="background2"/>
-          </w:tcPr>
-          <w:p>
-            <w:r>
-              <w:t>12:00</w:t>
-            </w:r>
-          </w:p>
-        </w:tc>
-        <w:tc>
-          <w:tcPr>
-            <w:tcW w:w="1276" w:type="dxa"/>
-          </w:tcPr>
-          <w:p/>
-        </w:tc>
-        <w:tc>
-          <w:tcPr>
-            <w:tcW w:w="1559" w:type="dxa"/>
-            <w:shd w:val="clear" w:color="auto" w:fill="E2EFD9" w:themeFill="accent6" w:themeFillTint="33"/>
-          </w:tcPr>
-          <w:p>
-            <w:r>
-              <w:t>INGLES</w:t>
-            </w:r>
-          </w:p>
-          <w:p>
-            <w:r>
-              <w:t>INGENIA</w:t>
-            </w:r>
+      </w:tr>
+      <w:tr>
+        <w:tc>
+          <w:tcPr>
+            <w:tcW w:w="846" w:type="dxa"/>
+            <w:shd w:val="clear" w:color="auto" w:fill="E7E6E6" w:themeFill="background2"/>
+          </w:tcPr>
+          <w:p>
+            <w:r>
+              <w:t>21:00</w:t>
+            </w:r>
+          </w:p>
+        </w:tc>
+        <w:tc>
+          <w:tcPr>
+            <w:tcW w:w="1276" w:type="dxa"/>
+          </w:tcPr>
+          <w:p>
+            <w:r>
+              <w:t xml:space="preserve">Estudiar </w:t>
+            </w:r>
+            <w:proofErr w:type="spellStart"/>
+            <w:r>
+              <w:t>informatica</w:t>
+            </w:r>
+            <w:proofErr w:type="spellEnd"/>
           </w:p>
         </w:tc>
         <w:tc>
@@ -618,543 +1556,42 @@
         </w:tc>
         <w:tc>
           <w:tcPr>
-            <w:tcW w:w="1985" w:type="dxa"/>
-            <w:shd w:val="clear" w:color="auto" w:fill="E2EFD9" w:themeFill="accent6" w:themeFillTint="33"/>
-          </w:tcPr>
-          <w:p>
-            <w:r>
-              <w:t>INGLES</w:t>
-            </w:r>
-          </w:p>
-          <w:p>
-            <w:r>
-              <w:t>INGENIA</w:t>
-            </w:r>
-          </w:p>
-        </w:tc>
-        <w:tc>
-          <w:tcPr>
-            <w:tcW w:w="1701" w:type="dxa"/>
-            <w:shd w:val="clear" w:color="auto" w:fill="D9E2F3" w:themeFill="accent1" w:themeFillTint="33"/>
-          </w:tcPr>
-          <w:p>
-            <w:r>
-              <w:t>INFORMATICA</w:t>
-            </w:r>
-          </w:p>
-          <w:p>
-            <w:r>
-              <w:t>20339</w:t>
-            </w:r>
-          </w:p>
-        </w:tc>
-        <w:tc>
-          <w:tcPr>
-            <w:tcW w:w="1842" w:type="dxa"/>
-            <w:shd w:val="clear" w:color="auto" w:fill="auto"/>
-          </w:tcPr>
-          <w:p/>
-        </w:tc>
-      </w:tr>
-      <w:tr>
-        <w:tc>
-          <w:tcPr>
-            <w:tcW w:w="846" w:type="dxa"/>
-            <w:shd w:val="clear" w:color="auto" w:fill="E7E6E6" w:themeFill="background2"/>
-          </w:tcPr>
-          <w:p>
-            <w:r>
-              <w:t>1</w:t>
-            </w:r>
-            <w:r>
-              <w:t>3</w:t>
-            </w:r>
-            <w:r>
-              <w:t>:00</w:t>
-            </w:r>
-            <w:r>
-              <w:t xml:space="preserve"> (1:00)</w:t>
-            </w:r>
-          </w:p>
-        </w:tc>
-        <w:tc>
-          <w:tcPr>
-            <w:tcW w:w="1276" w:type="dxa"/>
-          </w:tcPr>
-          <w:p/>
-        </w:tc>
-        <w:tc>
-          <w:tcPr>
-            <w:tcW w:w="1559" w:type="dxa"/>
-            <w:shd w:val="clear" w:color="auto" w:fill="E2EFD9" w:themeFill="accent6" w:themeFillTint="33"/>
-          </w:tcPr>
-          <w:p>
-            <w:r>
-              <w:t>INGLES</w:t>
-            </w:r>
-          </w:p>
-          <w:p>
-            <w:r>
-              <w:t>INGENIA</w:t>
-            </w:r>
-          </w:p>
-        </w:tc>
-        <w:tc>
-          <w:tcPr>
-            <w:tcW w:w="1559" w:type="dxa"/>
-          </w:tcPr>
-          <w:p/>
-        </w:tc>
-        <w:tc>
-          <w:tcPr>
-            <w:tcW w:w="1985" w:type="dxa"/>
-            <w:shd w:val="clear" w:color="auto" w:fill="E2EFD9" w:themeFill="accent6" w:themeFillTint="33"/>
-          </w:tcPr>
-          <w:p>
-            <w:r>
-              <w:t xml:space="preserve">INGLES </w:t>
-            </w:r>
-          </w:p>
-          <w:p>
-            <w:r>
-              <w:t>INGENIA</w:t>
-            </w:r>
-          </w:p>
-        </w:tc>
-        <w:tc>
-          <w:tcPr>
-            <w:tcW w:w="1701" w:type="dxa"/>
-          </w:tcPr>
-          <w:p/>
-        </w:tc>
-        <w:tc>
-          <w:tcPr>
-            <w:tcW w:w="1842" w:type="dxa"/>
-          </w:tcPr>
-          <w:p/>
-        </w:tc>
-      </w:tr>
-      <w:tr>
-        <w:tc>
-          <w:tcPr>
-            <w:tcW w:w="846" w:type="dxa"/>
-            <w:shd w:val="clear" w:color="auto" w:fill="E7E6E6" w:themeFill="background2"/>
-          </w:tcPr>
-          <w:p>
-            <w:r>
-              <w:t>1</w:t>
-            </w:r>
-            <w:r>
-              <w:t>4</w:t>
-            </w:r>
-            <w:r>
-              <w:t>:00</w:t>
-            </w:r>
-            <w:r>
-              <w:t xml:space="preserve"> (2:00)</w:t>
-            </w:r>
-          </w:p>
-        </w:tc>
-        <w:tc>
-          <w:tcPr>
-            <w:tcW w:w="1276" w:type="dxa"/>
-            <w:shd w:val="clear" w:color="auto" w:fill="F7CAAC" w:themeFill="accent2" w:themeFillTint="66"/>
-          </w:tcPr>
-          <w:p>
-            <w:r>
-              <w:t>INTRODUC. ELECT</w:t>
-            </w:r>
-          </w:p>
-          <w:p>
-            <w:r>
-              <w:t>10110</w:t>
-            </w:r>
-          </w:p>
-        </w:tc>
-        <w:tc>
-          <w:tcPr>
-            <w:tcW w:w="1559" w:type="dxa"/>
-          </w:tcPr>
-          <w:p>
-            <w:r>
-              <w:t>ESTUDIAR ALGEBRA LINEAL</w:t>
-            </w:r>
-          </w:p>
-        </w:tc>
-        <w:tc>
-          <w:tcPr>
-            <w:tcW w:w="1559" w:type="dxa"/>
-            <w:shd w:val="clear" w:color="auto" w:fill="FFD966" w:themeFill="accent4" w:themeFillTint="99"/>
-          </w:tcPr>
-          <w:p>
-            <w:r>
-              <w:t>ALGEBRA LINEAL</w:t>
-            </w:r>
-          </w:p>
-          <w:p>
-            <w:r>
-              <w:t>10110</w:t>
-            </w:r>
-          </w:p>
-        </w:tc>
-        <w:tc>
-          <w:tcPr>
-            <w:tcW w:w="1985" w:type="dxa"/>
-          </w:tcPr>
-          <w:p>
-            <w:r>
-              <w:t>ESTUDIAR ALGEBRA LINEAL</w:t>
-            </w:r>
-          </w:p>
-        </w:tc>
-        <w:tc>
-          <w:tcPr>
-            <w:tcW w:w="1701" w:type="dxa"/>
-            <w:shd w:val="clear" w:color="auto" w:fill="FFD966" w:themeFill="accent4" w:themeFillTint="99"/>
-          </w:tcPr>
-          <w:p>
-            <w:r>
-              <w:t>ALGE LINEAL</w:t>
-            </w:r>
-          </w:p>
-          <w:p>
-            <w:r>
-              <w:t>10110</w:t>
-            </w:r>
-          </w:p>
-        </w:tc>
-        <w:tc>
-          <w:tcPr>
-            <w:tcW w:w="1842" w:type="dxa"/>
-            <w:shd w:val="clear" w:color="auto" w:fill="auto"/>
-          </w:tcPr>
-          <w:p>
-            <w:r>
-              <w:t>ESTUDIAR INFORMATICA</w:t>
-            </w:r>
-          </w:p>
-        </w:tc>
-      </w:tr>
-      <w:tr>
-        <w:tc>
-          <w:tcPr>
-            <w:tcW w:w="846" w:type="dxa"/>
-            <w:shd w:val="clear" w:color="auto" w:fill="E7E6E6" w:themeFill="background2"/>
-          </w:tcPr>
-          <w:p>
-            <w:r>
-              <w:t>1</w:t>
-            </w:r>
-            <w:r>
-              <w:t>5</w:t>
-            </w:r>
-            <w:r>
-              <w:t>:00</w:t>
-            </w:r>
-            <w:r>
-              <w:t xml:space="preserve"> (3:00)</w:t>
-            </w:r>
-          </w:p>
-        </w:tc>
-        <w:tc>
-          <w:tcPr>
-            <w:tcW w:w="1276" w:type="dxa"/>
-            <w:shd w:val="clear" w:color="auto" w:fill="F7CAAC" w:themeFill="accent2" w:themeFillTint="66"/>
-          </w:tcPr>
-          <w:p>
-            <w:r>
-              <w:t>INTRODUC. ELECT</w:t>
-            </w:r>
-          </w:p>
-          <w:p>
-            <w:r>
-              <w:t>10110</w:t>
-            </w:r>
-          </w:p>
-        </w:tc>
-        <w:tc>
-          <w:tcPr>
-            <w:tcW w:w="1559" w:type="dxa"/>
-          </w:tcPr>
-          <w:p>
-            <w:r>
-              <w:t>ESTUDIAR ALGEBRA LINEAL</w:t>
-            </w:r>
-          </w:p>
-        </w:tc>
-        <w:tc>
-          <w:tcPr>
-            <w:tcW w:w="1559" w:type="dxa"/>
-            <w:shd w:val="clear" w:color="auto" w:fill="FFD966" w:themeFill="accent4" w:themeFillTint="99"/>
-          </w:tcPr>
-          <w:p>
-            <w:r>
-              <w:t>ALGEBRA LINEAL</w:t>
-            </w:r>
-          </w:p>
-          <w:p>
-            <w:r>
-              <w:t>10110</w:t>
-            </w:r>
-          </w:p>
-        </w:tc>
-        <w:tc>
-          <w:tcPr>
-            <w:tcW w:w="1985" w:type="dxa"/>
-          </w:tcPr>
-          <w:p>
-            <w:r>
-              <w:t>ESTUDIAR ALGEBRA LINEAL</w:t>
-            </w:r>
-          </w:p>
-        </w:tc>
-        <w:tc>
-          <w:tcPr>
-            <w:tcW w:w="1701" w:type="dxa"/>
-            <w:shd w:val="clear" w:color="auto" w:fill="FFD966" w:themeFill="accent4" w:themeFillTint="99"/>
-          </w:tcPr>
-          <w:p>
-            <w:r>
-              <w:t>ALGEBRA LINEAL</w:t>
-            </w:r>
-          </w:p>
-          <w:p>
-            <w:r>
-              <w:t>10110</w:t>
-            </w:r>
-          </w:p>
-        </w:tc>
-        <w:tc>
-          <w:tcPr>
-            <w:tcW w:w="1842" w:type="dxa"/>
-            <w:shd w:val="clear" w:color="auto" w:fill="auto"/>
-          </w:tcPr>
-          <w:p>
-            <w:r>
-              <w:t>ALGEBRA LINEAL</w:t>
-            </w:r>
-          </w:p>
-        </w:tc>
-      </w:tr>
-      <w:tr>
-        <w:tc>
-          <w:tcPr>
-            <w:tcW w:w="846" w:type="dxa"/>
-            <w:shd w:val="clear" w:color="auto" w:fill="E7E6E6" w:themeFill="background2"/>
-          </w:tcPr>
-          <w:p>
-            <w:r>
-              <w:t>1</w:t>
-            </w:r>
-            <w:r>
-              <w:t>6</w:t>
-            </w:r>
-            <w:r>
-              <w:t>:00</w:t>
-            </w:r>
-            <w:r>
-              <w:t xml:space="preserve"> (4:00)</w:t>
-            </w:r>
-          </w:p>
-        </w:tc>
-        <w:tc>
-          <w:tcPr>
-            <w:tcW w:w="1276" w:type="dxa"/>
-          </w:tcPr>
-          <w:p/>
-        </w:tc>
-        <w:tc>
-          <w:tcPr>
-            <w:tcW w:w="1559" w:type="dxa"/>
-            <w:shd w:val="clear" w:color="auto" w:fill="FF6969"/>
-          </w:tcPr>
-          <w:p>
-            <w:r>
-              <w:t>CAL. DIFERENCIAL</w:t>
-            </w:r>
-          </w:p>
-          <w:p>
-            <w:r>
-              <w:t>19211</w:t>
-            </w:r>
-          </w:p>
-        </w:tc>
-        <w:tc>
-          <w:tcPr>
-            <w:tcW w:w="1559" w:type="dxa"/>
-          </w:tcPr>
-          <w:p/>
-        </w:tc>
-        <w:tc>
-          <w:tcPr>
-            <w:tcW w:w="1985" w:type="dxa"/>
-            <w:shd w:val="clear" w:color="auto" w:fill="FF6969"/>
-          </w:tcPr>
-          <w:p>
-            <w:r>
-              <w:t>CAL. DIFERENCIAL</w:t>
-            </w:r>
-          </w:p>
-          <w:p>
-            <w:r>
-              <w:t>19211</w:t>
-            </w:r>
-          </w:p>
-        </w:tc>
-        <w:tc>
-          <w:tcPr>
-            <w:tcW w:w="1701" w:type="dxa"/>
-          </w:tcPr>
-          <w:p>
-            <w:r>
-              <w:t>INFORMÁTICA</w:t>
-            </w:r>
-          </w:p>
-        </w:tc>
-        <w:tc>
-          <w:tcPr>
-            <w:tcW w:w="1842" w:type="dxa"/>
-          </w:tcPr>
-          <w:p>
-            <w:r>
-              <w:t>CALCULO DIFERENCIAL</w:t>
-            </w:r>
-          </w:p>
-        </w:tc>
-      </w:tr>
-      <w:tr>
-        <w:tc>
-          <w:tcPr>
-            <w:tcW w:w="846" w:type="dxa"/>
-            <w:shd w:val="clear" w:color="auto" w:fill="E7E6E6" w:themeFill="background2"/>
-          </w:tcPr>
-          <w:p>
-            <w:r>
-              <w:t>1</w:t>
-            </w:r>
-            <w:r>
-              <w:t>7</w:t>
-            </w:r>
-            <w:r>
-              <w:t>:00</w:t>
-            </w:r>
-            <w:r>
-              <w:t xml:space="preserve"> (5:00)</w:t>
-            </w:r>
-          </w:p>
-        </w:tc>
-        <w:tc>
-          <w:tcPr>
-            <w:tcW w:w="1276" w:type="dxa"/>
-          </w:tcPr>
-          <w:p/>
-        </w:tc>
-        <w:tc>
-          <w:tcPr>
-            <w:tcW w:w="1559" w:type="dxa"/>
-            <w:shd w:val="clear" w:color="auto" w:fill="FF6969"/>
-          </w:tcPr>
-          <w:p>
-            <w:r>
-              <w:t>CAL. DIFERENCIAL</w:t>
-            </w:r>
-          </w:p>
-          <w:p>
-            <w:r>
-              <w:t>19211</w:t>
-            </w:r>
-          </w:p>
-        </w:tc>
-        <w:tc>
-          <w:tcPr>
-            <w:tcW w:w="1559" w:type="dxa"/>
-          </w:tcPr>
-          <w:p/>
-        </w:tc>
-        <w:tc>
-          <w:tcPr>
-            <w:tcW w:w="1985" w:type="dxa"/>
-            <w:shd w:val="clear" w:color="auto" w:fill="FF6969"/>
-          </w:tcPr>
-          <w:p>
-            <w:r>
-              <w:t>CAL. DIFERENCIAL</w:t>
-            </w:r>
-          </w:p>
-          <w:p>
-            <w:r>
-              <w:t>19211</w:t>
-            </w:r>
-          </w:p>
-        </w:tc>
-        <w:tc>
-          <w:tcPr>
-            <w:tcW w:w="1701" w:type="dxa"/>
-          </w:tcPr>
-          <w:p>
-            <w:r>
-              <w:t>INFORMÁTICA</w:t>
-            </w:r>
-          </w:p>
-        </w:tc>
-        <w:tc>
-          <w:tcPr>
-            <w:tcW w:w="1842" w:type="dxa"/>
-          </w:tcPr>
-          <w:p/>
-        </w:tc>
-      </w:tr>
-      <w:tr>
-        <w:tc>
-          <w:tcPr>
-            <w:tcW w:w="846" w:type="dxa"/>
-            <w:shd w:val="clear" w:color="auto" w:fill="E7E6E6" w:themeFill="background2"/>
-          </w:tcPr>
-          <w:p>
-            <w:r>
-              <w:t>1</w:t>
-            </w:r>
-            <w:r>
-              <w:t>8</w:t>
-            </w:r>
-            <w:r>
-              <w:t>:00</w:t>
-            </w:r>
-          </w:p>
-        </w:tc>
-        <w:tc>
-          <w:tcPr>
-            <w:tcW w:w="1276" w:type="dxa"/>
-          </w:tcPr>
-          <w:p/>
-        </w:tc>
-        <w:tc>
-          <w:tcPr>
-            <w:tcW w:w="1559" w:type="dxa"/>
-          </w:tcPr>
-          <w:p/>
-        </w:tc>
-        <w:tc>
-          <w:tcPr>
-            <w:tcW w:w="1559" w:type="dxa"/>
-          </w:tcPr>
-          <w:p/>
-        </w:tc>
-        <w:tc>
-          <w:tcPr>
-            <w:tcW w:w="1985" w:type="dxa"/>
-          </w:tcPr>
-          <w:p/>
-        </w:tc>
-        <w:tc>
-          <w:tcPr>
-            <w:tcW w:w="1701" w:type="dxa"/>
-          </w:tcPr>
-          <w:p/>
-        </w:tc>
-        <w:tc>
-          <w:tcPr>
-            <w:tcW w:w="1842" w:type="dxa"/>
+            <w:tcW w:w="1559" w:type="dxa"/>
+          </w:tcPr>
+          <w:p>
+            <w:pPr>
+              <w:rPr>
+                <w:b/>
+                <w:bCs/>
+              </w:rPr>
+            </w:pPr>
+            <w:r>
+              <w:rPr>
+                <w:b/>
+                <w:bCs/>
+              </w:rPr>
+              <w:t>CAMA</w:t>
+            </w:r>
+          </w:p>
+        </w:tc>
+        <w:tc>
+          <w:tcPr>
+            <w:tcW w:w="1985" w:type="dxa"/>
+          </w:tcPr>
+          <w:p>
+            <w:r>
+              <w:t xml:space="preserve">Estudiar </w:t>
+            </w:r>
+            <w:proofErr w:type="spellStart"/>
+            <w:r>
+              <w:t>informatica</w:t>
+            </w:r>
+            <w:proofErr w:type="spellEnd"/>
+          </w:p>
+        </w:tc>
+        <w:tc>
+          <w:tcPr>
+            <w:tcW w:w="1701" w:type="dxa"/>
           </w:tcPr>
           <w:p>
             <w:r>
@@ -1162,63 +1599,9 @@
             </w:r>
           </w:p>
         </w:tc>
-      </w:tr>
-      <w:tr>
-        <w:tc>
-          <w:tcPr>
-            <w:tcW w:w="846" w:type="dxa"/>
-            <w:shd w:val="clear" w:color="auto" w:fill="E7E6E6" w:themeFill="background2"/>
-          </w:tcPr>
-          <w:p>
-            <w:r>
-              <w:t>19</w:t>
-            </w:r>
-            <w:r>
-              <w:t>:00</w:t>
-            </w:r>
-          </w:p>
-        </w:tc>
-        <w:tc>
-          <w:tcPr>
-            <w:tcW w:w="1276" w:type="dxa"/>
-          </w:tcPr>
-          <w:p>
-            <w:r>
-              <w:t>ESTUDIAR CAL</w:t>
-            </w:r>
-            <w:r>
-              <w:t xml:space="preserve">. </w:t>
-            </w:r>
-            <w:r>
-              <w:t>DIFERENCIAL</w:t>
-            </w:r>
-          </w:p>
-        </w:tc>
-        <w:tc>
-          <w:tcPr>
-            <w:tcW w:w="1559" w:type="dxa"/>
-          </w:tcPr>
-          <w:p/>
-        </w:tc>
-        <w:tc>
-          <w:tcPr>
-            <w:tcW w:w="1559" w:type="dxa"/>
-          </w:tcPr>
-          <w:p/>
-        </w:tc>
-        <w:tc>
-          <w:tcPr>
-            <w:tcW w:w="1985" w:type="dxa"/>
-          </w:tcPr>
-          <w:p>
-            <w:r>
-              <w:t>INFORMÁTICA</w:t>
-            </w:r>
-          </w:p>
-        </w:tc>
-        <w:tc>
-          <w:tcPr>
-            <w:tcW w:w="1701" w:type="dxa"/>
+        <w:tc>
+          <w:tcPr>
+            <w:tcW w:w="1842" w:type="dxa"/>
           </w:tcPr>
           <w:p>
             <w:r>
@@ -1226,9 +1609,69 @@
             </w:r>
           </w:p>
         </w:tc>
-        <w:tc>
-          <w:tcPr>
-            <w:tcW w:w="1842" w:type="dxa"/>
+      </w:tr>
+      <w:tr>
+        <w:tc>
+          <w:tcPr>
+            <w:tcW w:w="846" w:type="dxa"/>
+            <w:shd w:val="clear" w:color="auto" w:fill="E7E6E6" w:themeFill="background2"/>
+          </w:tcPr>
+          <w:p>
+            <w:r>
+              <w:t>22:00</w:t>
+            </w:r>
+          </w:p>
+        </w:tc>
+        <w:tc>
+          <w:tcPr>
+            <w:tcW w:w="1276" w:type="dxa"/>
+          </w:tcPr>
+          <w:p>
+            <w:r>
+              <w:t xml:space="preserve">Estudiar </w:t>
+            </w:r>
+            <w:proofErr w:type="spellStart"/>
+            <w:r>
+              <w:t>informatica</w:t>
+            </w:r>
+            <w:proofErr w:type="spellEnd"/>
+          </w:p>
+        </w:tc>
+        <w:tc>
+          <w:tcPr>
+            <w:tcW w:w="1559" w:type="dxa"/>
+          </w:tcPr>
+          <w:p/>
+        </w:tc>
+        <w:tc>
+          <w:tcPr>
+            <w:tcW w:w="1559" w:type="dxa"/>
+          </w:tcPr>
+          <w:p>
+            <w:pPr>
+              <w:rPr>
+                <w:b/>
+                <w:bCs/>
+              </w:rPr>
+            </w:pPr>
+            <w:r>
+              <w:rPr>
+                <w:b/>
+                <w:bCs/>
+              </w:rPr>
+              <w:t>CAMA</w:t>
+            </w:r>
+          </w:p>
+        </w:tc>
+        <w:tc>
+          <w:tcPr>
+            <w:tcW w:w="1985" w:type="dxa"/>
+          </w:tcPr>
+          <w:p/>
+        </w:tc>
+        <w:tc>
+          <w:tcPr>
+            <w:tcW w:w="1701" w:type="dxa"/>
           </w:tcPr>
           <w:p>
             <w:r>
@@ -1236,51 +1679,9 @@
             </w:r>
           </w:p>
         </w:tc>
-      </w:tr>
-      <w:tr>
-        <w:tc>
-          <w:tcPr>
-            <w:tcW w:w="846" w:type="dxa"/>
-            <w:shd w:val="clear" w:color="auto" w:fill="E7E6E6" w:themeFill="background2"/>
-          </w:tcPr>
-          <w:p>
-            <w:r>
-              <w:t>20:00</w:t>
-            </w:r>
-          </w:p>
-        </w:tc>
-        <w:tc>
-          <w:tcPr>
-            <w:tcW w:w="1276" w:type="dxa"/>
-          </w:tcPr>
-          <w:p>
-            <w:r>
-              <w:t>ESTUDIAR INT</w:t>
-            </w:r>
-            <w:r>
-              <w:t>RO. ELECTRO</w:t>
-            </w:r>
-          </w:p>
-        </w:tc>
-        <w:tc>
-          <w:tcPr>
-            <w:tcW w:w="1559" w:type="dxa"/>
-          </w:tcPr>
-          <w:p>
-            <w:r>
-              <w:t>ESTUDIAR INFORMÁTICA</w:t>
-            </w:r>
-          </w:p>
-        </w:tc>
-        <w:tc>
-          <w:tcPr>
-            <w:tcW w:w="1559" w:type="dxa"/>
-          </w:tcPr>
-          <w:p/>
-        </w:tc>
-        <w:tc>
-          <w:tcPr>
-            <w:tcW w:w="1985" w:type="dxa"/>
+        <w:tc>
+          <w:tcPr>
+            <w:tcW w:w="1842" w:type="dxa"/>
           </w:tcPr>
           <w:p>
             <w:r>
@@ -1288,152 +1689,6 @@
             </w:r>
           </w:p>
         </w:tc>
-        <w:tc>
-          <w:tcPr>
-            <w:tcW w:w="1701" w:type="dxa"/>
-          </w:tcPr>
-          <w:p>
-            <w:r>
-              <w:t>TRABAJO</w:t>
-            </w:r>
-          </w:p>
-        </w:tc>
-        <w:tc>
-          <w:tcPr>
-            <w:tcW w:w="1842" w:type="dxa"/>
-          </w:tcPr>
-          <w:p>
-            <w:r>
-              <w:t>TRABAJO</w:t>
-            </w:r>
-          </w:p>
-        </w:tc>
-      </w:tr>
-      <w:tr>
-        <w:tc>
-          <w:tcPr>
-            <w:tcW w:w="846" w:type="dxa"/>
-            <w:shd w:val="clear" w:color="auto" w:fill="E7E6E6" w:themeFill="background2"/>
-          </w:tcPr>
-          <w:p>
-            <w:r>
-              <w:t>21:00</w:t>
-            </w:r>
-          </w:p>
-        </w:tc>
-        <w:tc>
-          <w:tcPr>
-            <w:tcW w:w="1276" w:type="dxa"/>
-          </w:tcPr>
-          <w:p/>
-        </w:tc>
-        <w:tc>
-          <w:tcPr>
-            <w:tcW w:w="1559" w:type="dxa"/>
-          </w:tcPr>
-          <w:p>
-            <w:r>
-              <w:t>ESTUDIAR INFORMÁTICA</w:t>
-            </w:r>
-          </w:p>
-        </w:tc>
-        <w:tc>
-          <w:tcPr>
-            <w:tcW w:w="1559" w:type="dxa"/>
-          </w:tcPr>
-          <w:p/>
-        </w:tc>
-        <w:tc>
-          <w:tcPr>
-            <w:tcW w:w="1985" w:type="dxa"/>
-          </w:tcPr>
-          <w:p>
-            <w:r>
-              <w:t>TRABAJO</w:t>
-            </w:r>
-          </w:p>
-        </w:tc>
-        <w:tc>
-          <w:tcPr>
-            <w:tcW w:w="1701" w:type="dxa"/>
-          </w:tcPr>
-          <w:p>
-            <w:r>
-              <w:t>TRABAJO</w:t>
-            </w:r>
-          </w:p>
-        </w:tc>
-        <w:tc>
-          <w:tcPr>
-            <w:tcW w:w="1842" w:type="dxa"/>
-          </w:tcPr>
-          <w:p>
-            <w:r>
-              <w:t>TRABAJO</w:t>
-            </w:r>
-          </w:p>
-        </w:tc>
-      </w:tr>
-      <w:tr>
-        <w:tc>
-          <w:tcPr>
-            <w:tcW w:w="846" w:type="dxa"/>
-            <w:shd w:val="clear" w:color="auto" w:fill="E7E6E6" w:themeFill="background2"/>
-          </w:tcPr>
-          <w:p>
-            <w:r>
-              <w:t>22:00</w:t>
-            </w:r>
-          </w:p>
-        </w:tc>
-        <w:tc>
-          <w:tcPr>
-            <w:tcW w:w="1276" w:type="dxa"/>
-          </w:tcPr>
-          <w:p/>
-        </w:tc>
-        <w:tc>
-          <w:tcPr>
-            <w:tcW w:w="1559" w:type="dxa"/>
-          </w:tcPr>
-          <w:p/>
-        </w:tc>
-        <w:tc>
-          <w:tcPr>
-            <w:tcW w:w="1559" w:type="dxa"/>
-          </w:tcPr>
-          <w:p/>
-        </w:tc>
-        <w:tc>
-          <w:tcPr>
-            <w:tcW w:w="1985" w:type="dxa"/>
-          </w:tcPr>
-          <w:p>
-            <w:r>
-              <w:t>TRABAJO</w:t>
-            </w:r>
-          </w:p>
-        </w:tc>
-        <w:tc>
-          <w:tcPr>
-            <w:tcW w:w="1701" w:type="dxa"/>
-          </w:tcPr>
-          <w:p>
-            <w:r>
-              <w:t>TRABAJO</w:t>
-            </w:r>
-          </w:p>
-        </w:tc>
-        <w:tc>
-          <w:tcPr>
-            <w:tcW w:w="1842" w:type="dxa"/>
-          </w:tcPr>
-          <w:p>
-            <w:r>
-              <w:t>TRABAJO</w:t>
-            </w:r>
-          </w:p>
-        </w:tc>
       </w:tr>
       <w:tr>
         <w:tc>
@@ -1463,17 +1718,27 @@
           <w:tcPr>
             <w:tcW w:w="1559" w:type="dxa"/>
           </w:tcPr>
-          <w:p/>
-        </w:tc>
-        <w:tc>
-          <w:tcPr>
-            <w:tcW w:w="1985" w:type="dxa"/>
-          </w:tcPr>
-          <w:p>
-            <w:r>
-              <w:t>TRABAJO</w:t>
-            </w:r>
-          </w:p>
+          <w:p>
+            <w:pPr>
+              <w:rPr>
+                <w:b/>
+                <w:bCs/>
+              </w:rPr>
+            </w:pPr>
+            <w:r>
+              <w:rPr>
+                <w:b/>
+                <w:bCs/>
+              </w:rPr>
+              <w:t>CAMA</w:t>
+            </w:r>
+          </w:p>
+        </w:tc>
+        <w:tc>
+          <w:tcPr>
+            <w:tcW w:w="1985" w:type="dxa"/>
+          </w:tcPr>
+          <w:p/>
         </w:tc>
         <w:tc>
           <w:tcPr>
@@ -2690,7 +2955,7 @@
           </w:tcPr>
           <w:p>
             <w:r>
-              <w:t>INFORMÁTICA</w:t>
+              <w:t>ESTUDIAR ALGEBRA LINEAL</w:t>
             </w:r>
           </w:p>
         </w:tc>
@@ -2762,13 +3027,23 @@
           </w:tcPr>
           <w:p>
             <w:r>
+              <w:t>ESTUDIAR ALGEBRA LINEAL</w:t>
+            </w:r>
+          </w:p>
+        </w:tc>
+        <w:tc>
+          <w:tcPr>
+            <w:tcW w:w="1701" w:type="dxa"/>
+          </w:tcPr>
+          <w:p>
+            <w:r>
               <w:t>TRABAJO</w:t>
             </w:r>
           </w:p>
         </w:tc>
         <w:tc>
           <w:tcPr>
-            <w:tcW w:w="1701" w:type="dxa"/>
+            <w:tcW w:w="1842" w:type="dxa"/>
           </w:tcPr>
           <w:p>
             <w:r>
@@ -2776,16 +3051,6 @@
             </w:r>
           </w:p>
         </w:tc>
-        <w:tc>
-          <w:tcPr>
-            <w:tcW w:w="1842" w:type="dxa"/>
-          </w:tcPr>
-          <w:p>
-            <w:r>
-              <w:t>TRABAJO</w:t>
-            </w:r>
-          </w:p>
-        </w:tc>
       </w:tr>
       <w:tr>
         <w:tc>
@@ -2825,11 +3090,7 @@
           <w:tcPr>
             <w:tcW w:w="1985" w:type="dxa"/>
           </w:tcPr>
-          <w:p>
-            <w:r>
-              <w:t>TRABAJO</w:t>
-            </w:r>
-          </w:p>
+          <w:p/>
         </w:tc>
         <w:tc>
           <w:tcPr>

</xml_diff>

<commit_message>
26/02 cambios para recortar tiempo
</commit_message>
<xml_diff>
--- a/Calendario_semanal.docx
+++ b/Calendario_semanal.docx
@@ -3790,37 +3790,25 @@
           <w:tcPr>
             <w:tcW w:w="1276" w:type="dxa"/>
           </w:tcPr>
-          <w:p>
-            <w:r>
-              <w:t>INGLES ACADEMIA</w:t>
-            </w:r>
-          </w:p>
-        </w:tc>
-        <w:tc>
-          <w:tcPr>
-            <w:tcW w:w="1559" w:type="dxa"/>
-          </w:tcPr>
-          <w:p>
-            <w:r>
-              <w:t>ESTUDIAR CAL DIFERENCIAL</w:t>
-            </w:r>
-          </w:p>
-        </w:tc>
-        <w:tc>
-          <w:tcPr>
-            <w:tcW w:w="1559" w:type="dxa"/>
-          </w:tcPr>
-          <w:p/>
-        </w:tc>
-        <w:tc>
-          <w:tcPr>
-            <w:tcW w:w="1985" w:type="dxa"/>
-          </w:tcPr>
-          <w:p>
-            <w:r>
-              <w:t>ESTUDIAR CAL DIFERENCIAL</w:t>
-            </w:r>
-          </w:p>
+          <w:p/>
+        </w:tc>
+        <w:tc>
+          <w:tcPr>
+            <w:tcW w:w="1559" w:type="dxa"/>
+          </w:tcPr>
+          <w:p/>
+        </w:tc>
+        <w:tc>
+          <w:tcPr>
+            <w:tcW w:w="1559" w:type="dxa"/>
+          </w:tcPr>
+          <w:p/>
+        </w:tc>
+        <w:tc>
+          <w:tcPr>
+            <w:tcW w:w="1985" w:type="dxa"/>
+          </w:tcPr>
+          <w:p/>
         </w:tc>
         <w:tc>
           <w:tcPr>
@@ -3843,11 +3831,7 @@
             <w:tcW w:w="1842" w:type="dxa"/>
             <w:shd w:val="clear" w:color="auto" w:fill="auto"/>
           </w:tcPr>
-          <w:p>
-            <w:r>
-              <w:t>INGLES ACADEMIA</w:t>
-            </w:r>
-          </w:p>
+          <w:p/>
         </w:tc>
       </w:tr>
       <w:tr>
@@ -4369,6 +4353,121 @@
           <w:tcPr>
             <w:tcW w:w="1701" w:type="dxa"/>
           </w:tcPr>
+          <w:p/>
+        </w:tc>
+        <w:tc>
+          <w:tcPr>
+            <w:tcW w:w="1842" w:type="dxa"/>
+          </w:tcPr>
+          <w:p/>
+        </w:tc>
+      </w:tr>
+      <w:tr>
+        <w:tc>
+          <w:tcPr>
+            <w:tcW w:w="846" w:type="dxa"/>
+            <w:shd w:val="clear" w:color="auto" w:fill="E7E6E6" w:themeFill="background2"/>
+          </w:tcPr>
+          <w:p>
+            <w:r>
+              <w:t>1</w:t>
+            </w:r>
+            <w:r>
+              <w:t>8</w:t>
+            </w:r>
+            <w:r>
+              <w:t>:00</w:t>
+            </w:r>
+          </w:p>
+        </w:tc>
+        <w:tc>
+          <w:tcPr>
+            <w:tcW w:w="1276" w:type="dxa"/>
+          </w:tcPr>
+          <w:p/>
+        </w:tc>
+        <w:tc>
+          <w:tcPr>
+            <w:tcW w:w="1559" w:type="dxa"/>
+          </w:tcPr>
+          <w:p/>
+        </w:tc>
+        <w:tc>
+          <w:tcPr>
+            <w:tcW w:w="1559" w:type="dxa"/>
+          </w:tcPr>
+          <w:p/>
+        </w:tc>
+        <w:tc>
+          <w:tcPr>
+            <w:tcW w:w="1985" w:type="dxa"/>
+          </w:tcPr>
+          <w:p/>
+        </w:tc>
+        <w:tc>
+          <w:tcPr>
+            <w:tcW w:w="1701" w:type="dxa"/>
+          </w:tcPr>
+          <w:p/>
+        </w:tc>
+        <w:tc>
+          <w:tcPr>
+            <w:tcW w:w="1842" w:type="dxa"/>
+          </w:tcPr>
+          <w:p>
+            <w:r>
+              <w:t>TRABAJO</w:t>
+            </w:r>
+          </w:p>
+        </w:tc>
+      </w:tr>
+      <w:tr>
+        <w:tc>
+          <w:tcPr>
+            <w:tcW w:w="846" w:type="dxa"/>
+            <w:shd w:val="clear" w:color="auto" w:fill="E7E6E6" w:themeFill="background2"/>
+          </w:tcPr>
+          <w:p>
+            <w:r>
+              <w:t>19</w:t>
+            </w:r>
+            <w:r>
+              <w:t>:00</w:t>
+            </w:r>
+          </w:p>
+        </w:tc>
+        <w:tc>
+          <w:tcPr>
+            <w:tcW w:w="1276" w:type="dxa"/>
+          </w:tcPr>
+          <w:p>
+            <w:r>
+              <w:t>ESTUDIAR CAL</w:t>
+            </w:r>
+            <w:r>
+              <w:t xml:space="preserve">. </w:t>
+            </w:r>
+            <w:r>
+              <w:t>DIFERENCIAL</w:t>
+            </w:r>
+          </w:p>
+        </w:tc>
+        <w:tc>
+          <w:tcPr>
+            <w:tcW w:w="1559" w:type="dxa"/>
+          </w:tcPr>
+          <w:p/>
+        </w:tc>
+        <w:tc>
+          <w:tcPr>
+            <w:tcW w:w="1559" w:type="dxa"/>
+          </w:tcPr>
+          <w:p/>
+        </w:tc>
+        <w:tc>
+          <w:tcPr>
+            <w:tcW w:w="1985" w:type="dxa"/>
+          </w:tcPr>
           <w:p>
             <w:r>
               <w:t>INFORMÁTICA</w:t>
@@ -4377,62 +4476,7 @@
         </w:tc>
         <w:tc>
           <w:tcPr>
-            <w:tcW w:w="1842" w:type="dxa"/>
-          </w:tcPr>
-          <w:p/>
-        </w:tc>
-      </w:tr>
-      <w:tr>
-        <w:tc>
-          <w:tcPr>
-            <w:tcW w:w="846" w:type="dxa"/>
-            <w:shd w:val="clear" w:color="auto" w:fill="E7E6E6" w:themeFill="background2"/>
-          </w:tcPr>
-          <w:p>
-            <w:r>
-              <w:t>1</w:t>
-            </w:r>
-            <w:r>
-              <w:t>8</w:t>
-            </w:r>
-            <w:r>
-              <w:t>:00</w:t>
-            </w:r>
-          </w:p>
-        </w:tc>
-        <w:tc>
-          <w:tcPr>
-            <w:tcW w:w="1276" w:type="dxa"/>
-          </w:tcPr>
-          <w:p/>
-        </w:tc>
-        <w:tc>
-          <w:tcPr>
-            <w:tcW w:w="1559" w:type="dxa"/>
-          </w:tcPr>
-          <w:p/>
-        </w:tc>
-        <w:tc>
-          <w:tcPr>
-            <w:tcW w:w="1559" w:type="dxa"/>
-          </w:tcPr>
-          <w:p/>
-        </w:tc>
-        <w:tc>
-          <w:tcPr>
-            <w:tcW w:w="1985" w:type="dxa"/>
-          </w:tcPr>
-          <w:p/>
-        </w:tc>
-        <w:tc>
-          <w:tcPr>
-            <w:tcW w:w="1701" w:type="dxa"/>
-          </w:tcPr>
-          <w:p/>
-        </w:tc>
-        <w:tc>
-          <w:tcPr>
-            <w:tcW w:w="1842" w:type="dxa"/>
+            <w:tcW w:w="1701" w:type="dxa"/>
           </w:tcPr>
           <w:p>
             <w:r>
@@ -4440,63 +4484,9 @@
             </w:r>
           </w:p>
         </w:tc>
-      </w:tr>
-      <w:tr>
-        <w:tc>
-          <w:tcPr>
-            <w:tcW w:w="846" w:type="dxa"/>
-            <w:shd w:val="clear" w:color="auto" w:fill="E7E6E6" w:themeFill="background2"/>
-          </w:tcPr>
-          <w:p>
-            <w:r>
-              <w:t>19</w:t>
-            </w:r>
-            <w:r>
-              <w:t>:00</w:t>
-            </w:r>
-          </w:p>
-        </w:tc>
-        <w:tc>
-          <w:tcPr>
-            <w:tcW w:w="1276" w:type="dxa"/>
-          </w:tcPr>
-          <w:p>
-            <w:r>
-              <w:t>ESTUDIAR CAL</w:t>
-            </w:r>
-            <w:r>
-              <w:t xml:space="preserve">. </w:t>
-            </w:r>
-            <w:r>
-              <w:t>DIFERENCIAL</w:t>
-            </w:r>
-          </w:p>
-        </w:tc>
-        <w:tc>
-          <w:tcPr>
-            <w:tcW w:w="1559" w:type="dxa"/>
-          </w:tcPr>
-          <w:p/>
-        </w:tc>
-        <w:tc>
-          <w:tcPr>
-            <w:tcW w:w="1559" w:type="dxa"/>
-          </w:tcPr>
-          <w:p/>
-        </w:tc>
-        <w:tc>
-          <w:tcPr>
-            <w:tcW w:w="1985" w:type="dxa"/>
-          </w:tcPr>
-          <w:p>
-            <w:r>
-              <w:t>INFORMÁTICA</w:t>
-            </w:r>
-          </w:p>
-        </w:tc>
-        <w:tc>
-          <w:tcPr>
-            <w:tcW w:w="1701" w:type="dxa"/>
+        <w:tc>
+          <w:tcPr>
+            <w:tcW w:w="1842" w:type="dxa"/>
           </w:tcPr>
           <w:p>
             <w:r>
@@ -4504,9 +4494,51 @@
             </w:r>
           </w:p>
         </w:tc>
-        <w:tc>
-          <w:tcPr>
-            <w:tcW w:w="1842" w:type="dxa"/>
+      </w:tr>
+      <w:tr>
+        <w:tc>
+          <w:tcPr>
+            <w:tcW w:w="846" w:type="dxa"/>
+            <w:shd w:val="clear" w:color="auto" w:fill="E7E6E6" w:themeFill="background2"/>
+          </w:tcPr>
+          <w:p>
+            <w:r>
+              <w:t>20:00</w:t>
+            </w:r>
+          </w:p>
+        </w:tc>
+        <w:tc>
+          <w:tcPr>
+            <w:tcW w:w="1276" w:type="dxa"/>
+          </w:tcPr>
+          <w:p>
+            <w:r>
+              <w:t>ESTUDIAR INT</w:t>
+            </w:r>
+            <w:r>
+              <w:t>RO. ELECTRO</w:t>
+            </w:r>
+          </w:p>
+        </w:tc>
+        <w:tc>
+          <w:tcPr>
+            <w:tcW w:w="1559" w:type="dxa"/>
+          </w:tcPr>
+          <w:p>
+            <w:r>
+              <w:t>ESTUDIAR INFORMÁTICA</w:t>
+            </w:r>
+          </w:p>
+        </w:tc>
+        <w:tc>
+          <w:tcPr>
+            <w:tcW w:w="1559" w:type="dxa"/>
+          </w:tcPr>
+          <w:p/>
+        </w:tc>
+        <w:tc>
+          <w:tcPr>
+            <w:tcW w:w="1985" w:type="dxa"/>
           </w:tcPr>
           <w:p>
             <w:r>
@@ -4514,51 +4546,9 @@
             </w:r>
           </w:p>
         </w:tc>
-      </w:tr>
-      <w:tr>
-        <w:tc>
-          <w:tcPr>
-            <w:tcW w:w="846" w:type="dxa"/>
-            <w:shd w:val="clear" w:color="auto" w:fill="E7E6E6" w:themeFill="background2"/>
-          </w:tcPr>
-          <w:p>
-            <w:r>
-              <w:t>20:00</w:t>
-            </w:r>
-          </w:p>
-        </w:tc>
-        <w:tc>
-          <w:tcPr>
-            <w:tcW w:w="1276" w:type="dxa"/>
-          </w:tcPr>
-          <w:p>
-            <w:r>
-              <w:t>ESTUDIAR INT</w:t>
-            </w:r>
-            <w:r>
-              <w:t>RO. ELECTRO</w:t>
-            </w:r>
-          </w:p>
-        </w:tc>
-        <w:tc>
-          <w:tcPr>
-            <w:tcW w:w="1559" w:type="dxa"/>
-          </w:tcPr>
-          <w:p>
-            <w:r>
-              <w:t>ESTUDIAR INFORMÁTICA</w:t>
-            </w:r>
-          </w:p>
-        </w:tc>
-        <w:tc>
-          <w:tcPr>
-            <w:tcW w:w="1559" w:type="dxa"/>
-          </w:tcPr>
-          <w:p/>
-        </w:tc>
-        <w:tc>
-          <w:tcPr>
-            <w:tcW w:w="1985" w:type="dxa"/>
+        <w:tc>
+          <w:tcPr>
+            <w:tcW w:w="1701" w:type="dxa"/>
           </w:tcPr>
           <w:p>
             <w:r>
@@ -4568,7 +4558,7 @@
         </w:tc>
         <w:tc>
           <w:tcPr>
-            <w:tcW w:w="1701" w:type="dxa"/>
+            <w:tcW w:w="1842" w:type="dxa"/>
           </w:tcPr>
           <w:p>
             <w:r>
@@ -4576,16 +4566,6 @@
             </w:r>
           </w:p>
         </w:tc>
-        <w:tc>
-          <w:tcPr>
-            <w:tcW w:w="1842" w:type="dxa"/>
-          </w:tcPr>
-          <w:p>
-            <w:r>
-              <w:t>TRABAJO</w:t>
-            </w:r>
-          </w:p>
-        </w:tc>
       </w:tr>
       <w:tr>
         <w:tc>
@@ -4609,11 +4589,7 @@
           <w:tcPr>
             <w:tcW w:w="1559" w:type="dxa"/>
           </w:tcPr>
-          <w:p>
-            <w:r>
-              <w:t>ESTUDIAR INFORMÁTICA</w:t>
-            </w:r>
-          </w:p>
+          <w:p/>
         </w:tc>
         <w:tc>
           <w:tcPr>
@@ -6316,8 +6292,58 @@
           <w:color w:val="92D050"/>
           <w:sz w:val="40"/>
           <w:szCs w:val="40"/>
+          <w:lang w:val="en-US"/>
         </w:rPr>
       </w:pPr>
+      <w:proofErr w:type="spellStart"/>
+      <w:r>
+        <w:rPr>
+          <w:b/>
+          <w:bCs/>
+          <w:color w:val="92D050"/>
+          <w:sz w:val="40"/>
+          <w:szCs w:val="40"/>
+          <w:lang w:val="en-US"/>
+        </w:rPr>
+        <w:t>Commmits</w:t>
+      </w:r>
+      <w:proofErr w:type="spellEnd"/>
+    </w:p>
+    <w:p>
+      <w:r>
+        <w:rPr>
+          <w:b/>
+          <w:bCs/>
+        </w:rPr>
+        <w:t xml:space="preserve">Tercer </w:t>
+      </w:r>
+      <w:proofErr w:type="spellStart"/>
+      <w:r>
+        <w:rPr>
+          <w:b/>
+          <w:bCs/>
+        </w:rPr>
+        <w:t>commit</w:t>
+      </w:r>
+      <w:proofErr w:type="spellEnd"/>
+      <w:r>
+        <w:rPr>
+          <w:b/>
+          <w:bCs/>
+        </w:rPr>
+        <w:t xml:space="preserve">: </w:t>
+      </w:r>
+      <w:r>
+        <w:t xml:space="preserve">en este </w:t>
+      </w:r>
+      <w:proofErr w:type="spellStart"/>
+      <w:r>
+        <w:t>commit</w:t>
+      </w:r>
+      <w:proofErr w:type="spellEnd"/>
+      <w:r>
+        <w:t xml:space="preserve"> intento según las indicaciones del profesor de realizar las tareas propuestas en menor tiempo del que había dispuesto. Voy a disminuir las horas de estudio ya que creo que son demasiadas y pueden ser agobiantes y lo que estudio creo que si se puede realizar en menos tiempo sin sacrificar el estudio. </w:t>
+      </w:r>
     </w:p>
     <w:p>
       <w:pPr>

</xml_diff>